<commit_message>
version final docx david
</commit_message>
<xml_diff>
--- a/lab4-Explications Insctructions.docx
+++ b/lab4-Explications Insctructions.docx
@@ -1,6 +1,6 @@
 
 <file path=word/document.xml><?xml version="1.0" encoding="utf-8"?>
-<w:document xmlns:wpc="http://schemas.microsoft.com/office/word/2010/wordprocessingCanvas" xmlns:cx="http://schemas.microsoft.com/office/drawing/2014/chartex" xmlns:cx1="http://schemas.microsoft.com/office/drawing/2015/9/8/chartex" xmlns:cx2="http://schemas.microsoft.com/office/drawing/2015/10/21/chartex" xmlns:cx3="http://schemas.microsoft.com/office/drawing/2016/5/9/chartex" xmlns:cx4="http://schemas.microsoft.com/office/drawing/2016/5/10/chartex" xmlns:cx5="http://schemas.microsoft.com/office/drawing/2016/5/11/chartex" xmlns:cx6="http://schemas.microsoft.com/office/drawing/2016/5/12/chartex" xmlns:cx7="http://schemas.microsoft.com/office/drawing/2016/5/13/chartex" xmlns:cx8="http://schemas.microsoft.com/office/drawing/2016/5/14/chartex" xmlns:mc="http://schemas.openxmlformats.org/markup-compatibility/2006" xmlns:aink="http://schemas.microsoft.com/office/drawing/2016/ink" xmlns:am3d="http://schemas.microsoft.com/office/drawing/2017/model3d" xmlns:o="urn:schemas-microsoft-com:office:office" xmlns:oel="http://schemas.microsoft.com/office/2019/extlst" xmlns:r="http://schemas.openxmlformats.org/officeDocument/2006/relationships" xmlns:m="http://schemas.openxmlformats.org/officeDocument/2006/math" xmlns:v="urn:schemas-microsoft-com:vml" xmlns:wp14="http://schemas.microsoft.com/office/word/2010/wordprocessingDrawing" xmlns:wp="http://schemas.openxmlformats.org/drawingml/2006/wordprocessingDrawing" xmlns:w10="urn:schemas-microsoft-com:office:word" xmlns:w="http://schemas.openxmlformats.org/wordprocessingml/2006/main" xmlns:w14="http://schemas.microsoft.com/office/word/2010/wordml" xmlns:w15="http://schemas.microsoft.com/office/word/2012/wordml" xmlns:w16cex="http://schemas.microsoft.com/office/word/2018/wordml/cex" xmlns:w16cid="http://schemas.microsoft.com/office/word/2016/wordml/cid" xmlns:w16="http://schemas.microsoft.com/office/word/2018/wordml" xmlns:w16sdtdh="http://schemas.microsoft.com/office/word/2020/wordml/sdtdatahash" xmlns:w16se="http://schemas.microsoft.com/office/word/2015/wordml/symex" xmlns:wpg="http://schemas.microsoft.com/office/word/2010/wordprocessingGroup" xmlns:wpi="http://schemas.microsoft.com/office/word/2010/wordprocessingInk" xmlns:wne="http://schemas.microsoft.com/office/word/2006/wordml" xmlns:wps="http://schemas.microsoft.com/office/word/2010/wordprocessingShape" mc:Ignorable="w14 w15 w16se w16cid w16 w16cex w16sdtdh wp14">
+<w:document xmlns:wpc="http://schemas.microsoft.com/office/word/2010/wordprocessingCanvas" xmlns:cx="http://schemas.microsoft.com/office/drawing/2014/chartex" xmlns:cx1="http://schemas.microsoft.com/office/drawing/2015/9/8/chartex" xmlns:cx2="http://schemas.microsoft.com/office/drawing/2015/10/21/chartex" xmlns:cx3="http://schemas.microsoft.com/office/drawing/2016/5/9/chartex" xmlns:cx4="http://schemas.microsoft.com/office/drawing/2016/5/10/chartex" xmlns:cx5="http://schemas.microsoft.com/office/drawing/2016/5/11/chartex" xmlns:cx6="http://schemas.microsoft.com/office/drawing/2016/5/12/chartex" xmlns:cx7="http://schemas.microsoft.com/office/drawing/2016/5/13/chartex" xmlns:cx8="http://schemas.microsoft.com/office/drawing/2016/5/14/chartex" xmlns:mc="http://schemas.openxmlformats.org/markup-compatibility/2006" xmlns:aink="http://schemas.microsoft.com/office/drawing/2016/ink" xmlns:am3d="http://schemas.microsoft.com/office/drawing/2017/model3d" xmlns:o="urn:schemas-microsoft-com:office:office" xmlns:oel="http://schemas.microsoft.com/office/2019/extlst" xmlns:r="http://schemas.openxmlformats.org/officeDocument/2006/relationships" xmlns:m="http://schemas.openxmlformats.org/officeDocument/2006/math" xmlns:v="urn:schemas-microsoft-com:vml" xmlns:wp14="http://schemas.microsoft.com/office/word/2010/wordprocessingDrawing" xmlns:wp="http://schemas.openxmlformats.org/drawingml/2006/wordprocessingDrawing" xmlns:w10="urn:schemas-microsoft-com:office:word" xmlns:w="http://schemas.openxmlformats.org/wordprocessingml/2006/main" xmlns:w14="http://schemas.microsoft.com/office/word/2010/wordml" xmlns:w15="http://schemas.microsoft.com/office/word/2012/wordml" xmlns:w16cex="http://schemas.microsoft.com/office/word/2018/wordml/cex" xmlns:w16cid="http://schemas.microsoft.com/office/word/2016/wordml/cid" xmlns:w16="http://schemas.microsoft.com/office/word/2018/wordml" xmlns:w16du="http://schemas.microsoft.com/office/word/2023/wordml/word16du" xmlns:w16sdtdh="http://schemas.microsoft.com/office/word/2020/wordml/sdtdatahash" xmlns:w16sdtfl="http://schemas.microsoft.com/office/word/2024/wordml/sdtformatlock" xmlns:w16se="http://schemas.microsoft.com/office/word/2015/wordml/symex" xmlns:wpg="http://schemas.microsoft.com/office/word/2010/wordprocessingGroup" xmlns:wpi="http://schemas.microsoft.com/office/word/2010/wordprocessingInk" xmlns:wne="http://schemas.microsoft.com/office/word/2006/wordml" xmlns:wps="http://schemas.microsoft.com/office/word/2010/wordprocessingShape" mc:Ignorable="w14 w15 w16se w16cid w16 w16cex w16sdtdh w16sdtfl w16du wp14">
   <w:body>
     <w:p>
       <w:pPr>
@@ -38,6 +38,18 @@
         <w:t>Chalons</w:t>
       </w:r>
       <w:proofErr w:type="spellEnd"/>
+      <w:r>
+        <w:rPr>
+          <w:lang w:val="en-CA"/>
+        </w:rPr>
+        <w:t xml:space="preserve"> </w:t>
+      </w:r>
+      <w:r>
+        <w:rPr>
+          <w:lang w:val="en-CA"/>
+        </w:rPr>
+        <w:t>– CHAD17070000</w:t>
+      </w:r>
     </w:p>
     <w:p>
       <w:pPr>
@@ -158,7 +170,7 @@
           <w:sz w:val="32"/>
           <w:szCs w:val="32"/>
         </w:rPr>
-        <w:t xml:space="preserve">Nous avons constaté que l’instruction originale </w:t>
+        <w:t xml:space="preserve">Nous avons observé que l’instruction originale « </w:t>
       </w:r>
       <w:proofErr w:type="spellStart"/>
       <w:r>
@@ -174,7 +186,7 @@
           <w:sz w:val="32"/>
           <w:szCs w:val="32"/>
         </w:rPr>
-        <w:t xml:space="preserve"> sample.59EA5A avec l’opcode 75 00 ne provoque en fait aucun saut, puisque le déplacement est nul. Autrement dit, cette instruction revient à poursuivre l’exécution à l’instruction suivante, sans modifier le flux du programme.</w:t>
+        <w:t xml:space="preserve"> sample.59EA5A », dont l’opcode est « 75 00 », ne provoque en réalité aucun saut, car le déplacement indiqué est nul. Cela signifie que le programme poursuit simplement son exécution à l’instruction suivante sans modifier le flux normal du code.</w:t>
       </w:r>
     </w:p>
     <w:p>
@@ -189,7 +201,7 @@
           <w:sz w:val="32"/>
           <w:szCs w:val="32"/>
         </w:rPr>
-        <w:t xml:space="preserve">Pour remplacer cette instruction tout en conservant le même comportement, nous avons choisi l’instruction </w:t>
+        <w:t xml:space="preserve">Pour conserver ce comportement tout en simplifiant le code, nous avons remplacé cette instruction par « </w:t>
       </w:r>
       <w:proofErr w:type="spellStart"/>
       <w:r>
@@ -205,11 +217,22 @@
           <w:sz w:val="32"/>
           <w:szCs w:val="32"/>
         </w:rPr>
-        <w:t xml:space="preserve">. Celle-ci signifie « no </w:t>
+        <w:t xml:space="preserve"> », abréviation de </w:t>
+      </w:r>
+      <w:r>
+        <w:rPr>
+          <w:i/>
+          <w:iCs/>
+          <w:sz w:val="32"/>
+          <w:szCs w:val="32"/>
+        </w:rPr>
+        <w:t xml:space="preserve">no </w:t>
       </w:r>
       <w:proofErr w:type="spellStart"/>
       <w:r>
         <w:rPr>
+          <w:i/>
+          <w:iCs/>
           <w:sz w:val="32"/>
           <w:szCs w:val="32"/>
         </w:rPr>
@@ -221,23 +244,7 @@
           <w:sz w:val="32"/>
           <w:szCs w:val="32"/>
         </w:rPr>
-        <w:t xml:space="preserve"> » (aucune opération) et correspond exactement à « ne rien faire ». De plus, elle occupe 2 octets, ce qui est strictement la même taille que </w:t>
-      </w:r>
-      <w:proofErr w:type="spellStart"/>
-      <w:r>
-        <w:rPr>
-          <w:sz w:val="32"/>
-          <w:szCs w:val="32"/>
-        </w:rPr>
-        <w:t>jne</w:t>
-      </w:r>
-      <w:proofErr w:type="spellEnd"/>
-      <w:r>
-        <w:rPr>
-          <w:sz w:val="32"/>
-          <w:szCs w:val="32"/>
-        </w:rPr>
-        <w:t xml:space="preserve"> 00. Cela nous permet de faire le remplacement sans risquer d’écraser les instructions voisines, ni de modifier la structure du programme.</w:t>
+        <w:t>. Cette instruction indique au processeur de ne rien faire et de passer immédiatement à la suivante. Elle a donc le même effet que l’instruction d’origine, tout en étant plus explicite et plus propre.</w:t>
       </w:r>
     </w:p>
     <w:p>
@@ -252,7 +259,7 @@
           <w:sz w:val="32"/>
           <w:szCs w:val="32"/>
         </w:rPr>
-        <w:t xml:space="preserve">Nous avons également étudié d’autres alternatives comme </w:t>
+        <w:t xml:space="preserve">Un autre avantage important est que « </w:t>
       </w:r>
       <w:proofErr w:type="spellStart"/>
       <w:r>
@@ -260,7 +267,7 @@
           <w:sz w:val="32"/>
           <w:szCs w:val="32"/>
         </w:rPr>
-        <w:t>cmovne</w:t>
+        <w:t>nop</w:t>
       </w:r>
       <w:proofErr w:type="spellEnd"/>
       <w:r>
@@ -268,7 +275,7 @@
           <w:sz w:val="32"/>
           <w:szCs w:val="32"/>
         </w:rPr>
-        <w:t xml:space="preserve"> </w:t>
+        <w:t xml:space="preserve"> » occupe également deux octets, soit la même taille que « </w:t>
       </w:r>
       <w:proofErr w:type="spellStart"/>
       <w:r>
@@ -276,7 +283,7 @@
           <w:sz w:val="32"/>
           <w:szCs w:val="32"/>
         </w:rPr>
-        <w:t>rax</w:t>
+        <w:t>jne</w:t>
       </w:r>
       <w:proofErr w:type="spellEnd"/>
       <w:r>
@@ -284,31 +291,7 @@
           <w:sz w:val="32"/>
           <w:szCs w:val="32"/>
         </w:rPr>
-        <w:t xml:space="preserve">, </w:t>
-      </w:r>
-      <w:proofErr w:type="spellStart"/>
-      <w:r>
-        <w:rPr>
-          <w:sz w:val="32"/>
-          <w:szCs w:val="32"/>
-        </w:rPr>
-        <w:t>rax</w:t>
-      </w:r>
-      <w:proofErr w:type="spellEnd"/>
-      <w:r>
-        <w:rPr>
-          <w:sz w:val="32"/>
-          <w:szCs w:val="32"/>
-        </w:rPr>
-        <w:t xml:space="preserve">, qui réalise un effet conditionnel similaire, mais cette instruction est plus longue (4 octets). Son utilisation aurait donc nécessité d’utiliser une zone de code </w:t>
-      </w:r>
-      <w:r>
-        <w:rPr>
-          <w:sz w:val="32"/>
-          <w:szCs w:val="32"/>
-        </w:rPr>
-        <w:lastRenderedPageBreak/>
-        <w:t>libre (code cave), rendant la modification plus complexe à mettre en œuvre.</w:t>
+        <w:t xml:space="preserve"> 00 ». Ce point est essentiel, car il permet de réaliser la modification sans risquer d’écraser les instructions voisines ni de décaler la structure du programme en mémoire.</w:t>
       </w:r>
     </w:p>
     <w:p>
@@ -323,7 +306,7 @@
           <w:sz w:val="32"/>
           <w:szCs w:val="32"/>
         </w:rPr>
-        <w:t xml:space="preserve">Ainsi, nous avons retenu le </w:t>
+        <w:t xml:space="preserve">Nous avons aussi envisagé d’autres solutions, comme l’instruction « </w:t>
       </w:r>
       <w:proofErr w:type="spellStart"/>
       <w:r>
@@ -331,7 +314,7 @@
           <w:sz w:val="32"/>
           <w:szCs w:val="32"/>
         </w:rPr>
-        <w:t>nop</w:t>
+        <w:t>cmovne</w:t>
       </w:r>
       <w:proofErr w:type="spellEnd"/>
       <w:r>
@@ -339,7 +322,7 @@
           <w:sz w:val="32"/>
           <w:szCs w:val="32"/>
         </w:rPr>
-        <w:t xml:space="preserve"> comme la solution la plus simple, propre et fiable pour remplacer cette instruction </w:t>
+        <w:t xml:space="preserve"> </w:t>
       </w:r>
       <w:proofErr w:type="spellStart"/>
       <w:r>
@@ -347,7 +330,7 @@
           <w:sz w:val="32"/>
           <w:szCs w:val="32"/>
         </w:rPr>
-        <w:t>jne</w:t>
+        <w:t>rax</w:t>
       </w:r>
       <w:proofErr w:type="spellEnd"/>
       <w:r>
@@ -355,17 +338,95 @@
           <w:sz w:val="32"/>
           <w:szCs w:val="32"/>
         </w:rPr>
-        <w:t xml:space="preserve"> n’ayant en pratique aucun effet.</w:t>
+        <w:t xml:space="preserve">, </w:t>
+      </w:r>
+      <w:proofErr w:type="spellStart"/>
+      <w:r>
+        <w:rPr>
+          <w:sz w:val="32"/>
+          <w:szCs w:val="32"/>
+        </w:rPr>
+        <w:t>rax</w:t>
+      </w:r>
+      <w:proofErr w:type="spellEnd"/>
+      <w:r>
+        <w:rPr>
+          <w:sz w:val="32"/>
+          <w:szCs w:val="32"/>
+        </w:rPr>
+        <w:t xml:space="preserve"> », qui produit un effet </w:t>
+      </w:r>
+      <w:r>
+        <w:rPr>
+          <w:sz w:val="32"/>
+          <w:szCs w:val="32"/>
+        </w:rPr>
+        <w:lastRenderedPageBreak/>
+        <w:t xml:space="preserve">conditionnel équivalent. Cependant, cette dernière est plus longue (quatre octets) et aurait nécessité l’utilisation d’une zone de code libre, appelée </w:t>
+      </w:r>
+      <w:r>
+        <w:rPr>
+          <w:i/>
+          <w:iCs/>
+          <w:sz w:val="32"/>
+          <w:szCs w:val="32"/>
+        </w:rPr>
+        <w:t>code cave</w:t>
+      </w:r>
+      <w:r>
+        <w:rPr>
+          <w:sz w:val="32"/>
+          <w:szCs w:val="32"/>
+        </w:rPr>
+        <w:t>, rendant la modification inutilement complexe.</w:t>
       </w:r>
     </w:p>
     <w:p>
       <w:pPr>
-        <w:jc w:val="center"/>
-        <w:rPr>
-          <w:sz w:val="32"/>
-          <w:szCs w:val="32"/>
-        </w:rPr>
-      </w:pPr>
+        <w:rPr>
+          <w:sz w:val="32"/>
+          <w:szCs w:val="32"/>
+        </w:rPr>
+      </w:pPr>
+      <w:r>
+        <w:rPr>
+          <w:sz w:val="32"/>
+          <w:szCs w:val="32"/>
+        </w:rPr>
+        <w:t xml:space="preserve">En conclusion, le remplacement de « </w:t>
+      </w:r>
+      <w:proofErr w:type="spellStart"/>
+      <w:r>
+        <w:rPr>
+          <w:sz w:val="32"/>
+          <w:szCs w:val="32"/>
+        </w:rPr>
+        <w:t>jne</w:t>
+      </w:r>
+      <w:proofErr w:type="spellEnd"/>
+      <w:r>
+        <w:rPr>
+          <w:sz w:val="32"/>
+          <w:szCs w:val="32"/>
+        </w:rPr>
+        <w:t xml:space="preserve"> » par « </w:t>
+      </w:r>
+      <w:proofErr w:type="spellStart"/>
+      <w:r>
+        <w:rPr>
+          <w:sz w:val="32"/>
+          <w:szCs w:val="32"/>
+        </w:rPr>
+        <w:t>nop</w:t>
+      </w:r>
+      <w:proofErr w:type="spellEnd"/>
+      <w:r>
+        <w:rPr>
+          <w:sz w:val="32"/>
+          <w:szCs w:val="32"/>
+        </w:rPr>
+        <w:t xml:space="preserve"> » constitue la solution la plus simple, la plus propre et la plus fiable. Cette approche préserve le comportement du programme tout en respectant la cohérence et la stabilité du code exécutable.</w:t>
+      </w:r>
     </w:p>
     <w:p>
       <w:pPr>
@@ -377,6 +438,7 @@
       </w:pPr>
       <w:r>
         <w:rPr>
+          <w:noProof/>
           <w:sz w:val="32"/>
           <w:szCs w:val="32"/>
         </w:rPr>
@@ -424,6 +486,7 @@
       </w:pPr>
       <w:r>
         <w:rPr>
+          <w:noProof/>
           <w:sz w:val="32"/>
           <w:szCs w:val="32"/>
         </w:rPr>
@@ -506,7 +569,7 @@
 </file>
 
 <file path=word/endnotes.xml><?xml version="1.0" encoding="utf-8"?>
-<w:endnotes xmlns:wpc="http://schemas.microsoft.com/office/word/2010/wordprocessingCanvas" xmlns:cx="http://schemas.microsoft.com/office/drawing/2014/chartex" xmlns:cx1="http://schemas.microsoft.com/office/drawing/2015/9/8/chartex" xmlns:cx2="http://schemas.microsoft.com/office/drawing/2015/10/21/chartex" xmlns:cx3="http://schemas.microsoft.com/office/drawing/2016/5/9/chartex" xmlns:cx4="http://schemas.microsoft.com/office/drawing/2016/5/10/chartex" xmlns:cx5="http://schemas.microsoft.com/office/drawing/2016/5/11/chartex" xmlns:cx6="http://schemas.microsoft.com/office/drawing/2016/5/12/chartex" xmlns:cx7="http://schemas.microsoft.com/office/drawing/2016/5/13/chartex" xmlns:cx8="http://schemas.microsoft.com/office/drawing/2016/5/14/chartex" xmlns:mc="http://schemas.openxmlformats.org/markup-compatibility/2006" xmlns:aink="http://schemas.microsoft.com/office/drawing/2016/ink" xmlns:am3d="http://schemas.microsoft.com/office/drawing/2017/model3d" xmlns:o="urn:schemas-microsoft-com:office:office" xmlns:oel="http://schemas.microsoft.com/office/2019/extlst" xmlns:r="http://schemas.openxmlformats.org/officeDocument/2006/relationships" xmlns:m="http://schemas.openxmlformats.org/officeDocument/2006/math" xmlns:v="urn:schemas-microsoft-com:vml" xmlns:wp14="http://schemas.microsoft.com/office/word/2010/wordprocessingDrawing" xmlns:wp="http://schemas.openxmlformats.org/drawingml/2006/wordprocessingDrawing" xmlns:w10="urn:schemas-microsoft-com:office:word" xmlns:w="http://schemas.openxmlformats.org/wordprocessingml/2006/main" xmlns:w14="http://schemas.microsoft.com/office/word/2010/wordml" xmlns:w15="http://schemas.microsoft.com/office/word/2012/wordml" xmlns:w16cex="http://schemas.microsoft.com/office/word/2018/wordml/cex" xmlns:w16cid="http://schemas.microsoft.com/office/word/2016/wordml/cid" xmlns:w16="http://schemas.microsoft.com/office/word/2018/wordml" xmlns:w16sdtdh="http://schemas.microsoft.com/office/word/2020/wordml/sdtdatahash" xmlns:w16se="http://schemas.microsoft.com/office/word/2015/wordml/symex" xmlns:wpg="http://schemas.microsoft.com/office/word/2010/wordprocessingGroup" xmlns:wpi="http://schemas.microsoft.com/office/word/2010/wordprocessingInk" xmlns:wne="http://schemas.microsoft.com/office/word/2006/wordml" xmlns:wps="http://schemas.microsoft.com/office/word/2010/wordprocessingShape" mc:Ignorable="w14 w15 w16se w16cid w16 w16cex w16sdtdh wp14">
+<w:endnotes xmlns:wpc="http://schemas.microsoft.com/office/word/2010/wordprocessingCanvas" xmlns:cx="http://schemas.microsoft.com/office/drawing/2014/chartex" xmlns:cx1="http://schemas.microsoft.com/office/drawing/2015/9/8/chartex" xmlns:cx2="http://schemas.microsoft.com/office/drawing/2015/10/21/chartex" xmlns:cx3="http://schemas.microsoft.com/office/drawing/2016/5/9/chartex" xmlns:cx4="http://schemas.microsoft.com/office/drawing/2016/5/10/chartex" xmlns:cx5="http://schemas.microsoft.com/office/drawing/2016/5/11/chartex" xmlns:cx6="http://schemas.microsoft.com/office/drawing/2016/5/12/chartex" xmlns:cx7="http://schemas.microsoft.com/office/drawing/2016/5/13/chartex" xmlns:cx8="http://schemas.microsoft.com/office/drawing/2016/5/14/chartex" xmlns:mc="http://schemas.openxmlformats.org/markup-compatibility/2006" xmlns:aink="http://schemas.microsoft.com/office/drawing/2016/ink" xmlns:am3d="http://schemas.microsoft.com/office/drawing/2017/model3d" xmlns:o="urn:schemas-microsoft-com:office:office" xmlns:oel="http://schemas.microsoft.com/office/2019/extlst" xmlns:r="http://schemas.openxmlformats.org/officeDocument/2006/relationships" xmlns:m="http://schemas.openxmlformats.org/officeDocument/2006/math" xmlns:v="urn:schemas-microsoft-com:vml" xmlns:wp14="http://schemas.microsoft.com/office/word/2010/wordprocessingDrawing" xmlns:wp="http://schemas.openxmlformats.org/drawingml/2006/wordprocessingDrawing" xmlns:w10="urn:schemas-microsoft-com:office:word" xmlns:w="http://schemas.openxmlformats.org/wordprocessingml/2006/main" xmlns:w14="http://schemas.microsoft.com/office/word/2010/wordml" xmlns:w15="http://schemas.microsoft.com/office/word/2012/wordml" xmlns:w16cex="http://schemas.microsoft.com/office/word/2018/wordml/cex" xmlns:w16cid="http://schemas.microsoft.com/office/word/2016/wordml/cid" xmlns:w16="http://schemas.microsoft.com/office/word/2018/wordml" xmlns:w16du="http://schemas.microsoft.com/office/word/2023/wordml/word16du" xmlns:w16sdtdh="http://schemas.microsoft.com/office/word/2020/wordml/sdtdatahash" xmlns:w16sdtfl="http://schemas.microsoft.com/office/word/2024/wordml/sdtformatlock" xmlns:w16se="http://schemas.microsoft.com/office/word/2015/wordml/symex" xmlns:wpg="http://schemas.microsoft.com/office/word/2010/wordprocessingGroup" xmlns:wpi="http://schemas.microsoft.com/office/word/2010/wordprocessingInk" xmlns:wne="http://schemas.microsoft.com/office/word/2006/wordml" xmlns:wps="http://schemas.microsoft.com/office/word/2010/wordprocessingShape" mc:Ignorable="w14 w15 w16se w16cid w16 w16cex w16sdtdh w16sdtfl w16du wp14">
   <w:endnote w:type="separator" w:id="-1">
     <w:p>
       <w:pPr>
@@ -531,7 +594,7 @@
 </file>
 
 <file path=word/footnotes.xml><?xml version="1.0" encoding="utf-8"?>
-<w:footnotes xmlns:wpc="http://schemas.microsoft.com/office/word/2010/wordprocessingCanvas" xmlns:cx="http://schemas.microsoft.com/office/drawing/2014/chartex" xmlns:cx1="http://schemas.microsoft.com/office/drawing/2015/9/8/chartex" xmlns:cx2="http://schemas.microsoft.com/office/drawing/2015/10/21/chartex" xmlns:cx3="http://schemas.microsoft.com/office/drawing/2016/5/9/chartex" xmlns:cx4="http://schemas.microsoft.com/office/drawing/2016/5/10/chartex" xmlns:cx5="http://schemas.microsoft.com/office/drawing/2016/5/11/chartex" xmlns:cx6="http://schemas.microsoft.com/office/drawing/2016/5/12/chartex" xmlns:cx7="http://schemas.microsoft.com/office/drawing/2016/5/13/chartex" xmlns:cx8="http://schemas.microsoft.com/office/drawing/2016/5/14/chartex" xmlns:mc="http://schemas.openxmlformats.org/markup-compatibility/2006" xmlns:aink="http://schemas.microsoft.com/office/drawing/2016/ink" xmlns:am3d="http://schemas.microsoft.com/office/drawing/2017/model3d" xmlns:o="urn:schemas-microsoft-com:office:office" xmlns:oel="http://schemas.microsoft.com/office/2019/extlst" xmlns:r="http://schemas.openxmlformats.org/officeDocument/2006/relationships" xmlns:m="http://schemas.openxmlformats.org/officeDocument/2006/math" xmlns:v="urn:schemas-microsoft-com:vml" xmlns:wp14="http://schemas.microsoft.com/office/word/2010/wordprocessingDrawing" xmlns:wp="http://schemas.openxmlformats.org/drawingml/2006/wordprocessingDrawing" xmlns:w10="urn:schemas-microsoft-com:office:word" xmlns:w="http://schemas.openxmlformats.org/wordprocessingml/2006/main" xmlns:w14="http://schemas.microsoft.com/office/word/2010/wordml" xmlns:w15="http://schemas.microsoft.com/office/word/2012/wordml" xmlns:w16cex="http://schemas.microsoft.com/office/word/2018/wordml/cex" xmlns:w16cid="http://schemas.microsoft.com/office/word/2016/wordml/cid" xmlns:w16="http://schemas.microsoft.com/office/word/2018/wordml" xmlns:w16sdtdh="http://schemas.microsoft.com/office/word/2020/wordml/sdtdatahash" xmlns:w16se="http://schemas.microsoft.com/office/word/2015/wordml/symex" xmlns:wpg="http://schemas.microsoft.com/office/word/2010/wordprocessingGroup" xmlns:wpi="http://schemas.microsoft.com/office/word/2010/wordprocessingInk" xmlns:wne="http://schemas.microsoft.com/office/word/2006/wordml" xmlns:wps="http://schemas.microsoft.com/office/word/2010/wordprocessingShape" mc:Ignorable="w14 w15 w16se w16cid w16 w16cex w16sdtdh wp14">
+<w:footnotes xmlns:wpc="http://schemas.microsoft.com/office/word/2010/wordprocessingCanvas" xmlns:cx="http://schemas.microsoft.com/office/drawing/2014/chartex" xmlns:cx1="http://schemas.microsoft.com/office/drawing/2015/9/8/chartex" xmlns:cx2="http://schemas.microsoft.com/office/drawing/2015/10/21/chartex" xmlns:cx3="http://schemas.microsoft.com/office/drawing/2016/5/9/chartex" xmlns:cx4="http://schemas.microsoft.com/office/drawing/2016/5/10/chartex" xmlns:cx5="http://schemas.microsoft.com/office/drawing/2016/5/11/chartex" xmlns:cx6="http://schemas.microsoft.com/office/drawing/2016/5/12/chartex" xmlns:cx7="http://schemas.microsoft.com/office/drawing/2016/5/13/chartex" xmlns:cx8="http://schemas.microsoft.com/office/drawing/2016/5/14/chartex" xmlns:mc="http://schemas.openxmlformats.org/markup-compatibility/2006" xmlns:aink="http://schemas.microsoft.com/office/drawing/2016/ink" xmlns:am3d="http://schemas.microsoft.com/office/drawing/2017/model3d" xmlns:o="urn:schemas-microsoft-com:office:office" xmlns:oel="http://schemas.microsoft.com/office/2019/extlst" xmlns:r="http://schemas.openxmlformats.org/officeDocument/2006/relationships" xmlns:m="http://schemas.openxmlformats.org/officeDocument/2006/math" xmlns:v="urn:schemas-microsoft-com:vml" xmlns:wp14="http://schemas.microsoft.com/office/word/2010/wordprocessingDrawing" xmlns:wp="http://schemas.openxmlformats.org/drawingml/2006/wordprocessingDrawing" xmlns:w10="urn:schemas-microsoft-com:office:word" xmlns:w="http://schemas.openxmlformats.org/wordprocessingml/2006/main" xmlns:w14="http://schemas.microsoft.com/office/word/2010/wordml" xmlns:w15="http://schemas.microsoft.com/office/word/2012/wordml" xmlns:w16cex="http://schemas.microsoft.com/office/word/2018/wordml/cex" xmlns:w16cid="http://schemas.microsoft.com/office/word/2016/wordml/cid" xmlns:w16="http://schemas.microsoft.com/office/word/2018/wordml" xmlns:w16du="http://schemas.microsoft.com/office/word/2023/wordml/word16du" xmlns:w16sdtdh="http://schemas.microsoft.com/office/word/2020/wordml/sdtdatahash" xmlns:w16sdtfl="http://schemas.microsoft.com/office/word/2024/wordml/sdtformatlock" xmlns:w16se="http://schemas.microsoft.com/office/word/2015/wordml/symex" xmlns:wpg="http://schemas.microsoft.com/office/word/2010/wordprocessingGroup" xmlns:wpi="http://schemas.microsoft.com/office/word/2010/wordprocessingInk" xmlns:wne="http://schemas.microsoft.com/office/word/2006/wordml" xmlns:wps="http://schemas.microsoft.com/office/word/2010/wordprocessingShape" mc:Ignorable="w14 w15 w16se w16cid w16 w16cex w16sdtdh w16sdtfl w16du wp14">
   <w:footnote w:type="separator" w:id="-1">
     <w:p>
       <w:pPr>
@@ -556,7 +619,7 @@
 </file>
 
 <file path=word/header1.xml><?xml version="1.0" encoding="utf-8"?>
-<w:hdr xmlns:wpc="http://schemas.microsoft.com/office/word/2010/wordprocessingCanvas" xmlns:cx="http://schemas.microsoft.com/office/drawing/2014/chartex" xmlns:cx1="http://schemas.microsoft.com/office/drawing/2015/9/8/chartex" xmlns:cx2="http://schemas.microsoft.com/office/drawing/2015/10/21/chartex" xmlns:cx3="http://schemas.microsoft.com/office/drawing/2016/5/9/chartex" xmlns:cx4="http://schemas.microsoft.com/office/drawing/2016/5/10/chartex" xmlns:cx5="http://schemas.microsoft.com/office/drawing/2016/5/11/chartex" xmlns:cx6="http://schemas.microsoft.com/office/drawing/2016/5/12/chartex" xmlns:cx7="http://schemas.microsoft.com/office/drawing/2016/5/13/chartex" xmlns:cx8="http://schemas.microsoft.com/office/drawing/2016/5/14/chartex" xmlns:mc="http://schemas.openxmlformats.org/markup-compatibility/2006" xmlns:aink="http://schemas.microsoft.com/office/drawing/2016/ink" xmlns:am3d="http://schemas.microsoft.com/office/drawing/2017/model3d" xmlns:o="urn:schemas-microsoft-com:office:office" xmlns:oel="http://schemas.microsoft.com/office/2019/extlst" xmlns:r="http://schemas.openxmlformats.org/officeDocument/2006/relationships" xmlns:m="http://schemas.openxmlformats.org/officeDocument/2006/math" xmlns:v="urn:schemas-microsoft-com:vml" xmlns:wp14="http://schemas.microsoft.com/office/word/2010/wordprocessingDrawing" xmlns:wp="http://schemas.openxmlformats.org/drawingml/2006/wordprocessingDrawing" xmlns:w10="urn:schemas-microsoft-com:office:word" xmlns:w="http://schemas.openxmlformats.org/wordprocessingml/2006/main" xmlns:w14="http://schemas.microsoft.com/office/word/2010/wordml" xmlns:w15="http://schemas.microsoft.com/office/word/2012/wordml" xmlns:w16cex="http://schemas.microsoft.com/office/word/2018/wordml/cex" xmlns:w16cid="http://schemas.microsoft.com/office/word/2016/wordml/cid" xmlns:w16="http://schemas.microsoft.com/office/word/2018/wordml" xmlns:w16sdtdh="http://schemas.microsoft.com/office/word/2020/wordml/sdtdatahash" xmlns:w16se="http://schemas.microsoft.com/office/word/2015/wordml/symex" xmlns:wpg="http://schemas.microsoft.com/office/word/2010/wordprocessingGroup" xmlns:wpi="http://schemas.microsoft.com/office/word/2010/wordprocessingInk" xmlns:wne="http://schemas.microsoft.com/office/word/2006/wordml" xmlns:wps="http://schemas.microsoft.com/office/word/2010/wordprocessingShape" mc:Ignorable="w14 w15 w16se w16cid w16 w16cex w16sdtdh wp14">
+<w:hdr xmlns:wpc="http://schemas.microsoft.com/office/word/2010/wordprocessingCanvas" xmlns:cx="http://schemas.microsoft.com/office/drawing/2014/chartex" xmlns:cx1="http://schemas.microsoft.com/office/drawing/2015/9/8/chartex" xmlns:cx2="http://schemas.microsoft.com/office/drawing/2015/10/21/chartex" xmlns:cx3="http://schemas.microsoft.com/office/drawing/2016/5/9/chartex" xmlns:cx4="http://schemas.microsoft.com/office/drawing/2016/5/10/chartex" xmlns:cx5="http://schemas.microsoft.com/office/drawing/2016/5/11/chartex" xmlns:cx6="http://schemas.microsoft.com/office/drawing/2016/5/12/chartex" xmlns:cx7="http://schemas.microsoft.com/office/drawing/2016/5/13/chartex" xmlns:cx8="http://schemas.microsoft.com/office/drawing/2016/5/14/chartex" xmlns:mc="http://schemas.openxmlformats.org/markup-compatibility/2006" xmlns:aink="http://schemas.microsoft.com/office/drawing/2016/ink" xmlns:am3d="http://schemas.microsoft.com/office/drawing/2017/model3d" xmlns:o="urn:schemas-microsoft-com:office:office" xmlns:oel="http://schemas.microsoft.com/office/2019/extlst" xmlns:r="http://schemas.openxmlformats.org/officeDocument/2006/relationships" xmlns:m="http://schemas.openxmlformats.org/officeDocument/2006/math" xmlns:v="urn:schemas-microsoft-com:vml" xmlns:wp14="http://schemas.microsoft.com/office/word/2010/wordprocessingDrawing" xmlns:wp="http://schemas.openxmlformats.org/drawingml/2006/wordprocessingDrawing" xmlns:w10="urn:schemas-microsoft-com:office:word" xmlns:w="http://schemas.openxmlformats.org/wordprocessingml/2006/main" xmlns:w14="http://schemas.microsoft.com/office/word/2010/wordml" xmlns:w15="http://schemas.microsoft.com/office/word/2012/wordml" xmlns:w16cex="http://schemas.microsoft.com/office/word/2018/wordml/cex" xmlns:w16cid="http://schemas.microsoft.com/office/word/2016/wordml/cid" xmlns:w16="http://schemas.microsoft.com/office/word/2018/wordml" xmlns:w16du="http://schemas.microsoft.com/office/word/2023/wordml/word16du" xmlns:w16sdtdh="http://schemas.microsoft.com/office/word/2020/wordml/sdtdatahash" xmlns:w16sdtfl="http://schemas.microsoft.com/office/word/2024/wordml/sdtformatlock" xmlns:w16se="http://schemas.microsoft.com/office/word/2015/wordml/symex" xmlns:wpg="http://schemas.microsoft.com/office/word/2010/wordprocessingGroup" xmlns:wpi="http://schemas.microsoft.com/office/word/2010/wordprocessingInk" xmlns:wne="http://schemas.microsoft.com/office/word/2006/wordml" xmlns:wps="http://schemas.microsoft.com/office/word/2010/wordprocessingShape" mc:Ignorable="w14 w15 w16se w16cid w16 w16cex w16sdtdh w16sdtfl w16du wp14">
   <w:p>
     <w:pPr>
       <w:pStyle w:val="En-tte"/>
@@ -574,7 +637,7 @@
 </file>
 
 <file path=word/numbering.xml><?xml version="1.0" encoding="utf-8"?>
-<w:numbering xmlns:wpc="http://schemas.microsoft.com/office/word/2010/wordprocessingCanvas" xmlns:cx="http://schemas.microsoft.com/office/drawing/2014/chartex" xmlns:cx1="http://schemas.microsoft.com/office/drawing/2015/9/8/chartex" xmlns:cx2="http://schemas.microsoft.com/office/drawing/2015/10/21/chartex" xmlns:cx3="http://schemas.microsoft.com/office/drawing/2016/5/9/chartex" xmlns:cx4="http://schemas.microsoft.com/office/drawing/2016/5/10/chartex" xmlns:cx5="http://schemas.microsoft.com/office/drawing/2016/5/11/chartex" xmlns:cx6="http://schemas.microsoft.com/office/drawing/2016/5/12/chartex" xmlns:cx7="http://schemas.microsoft.com/office/drawing/2016/5/13/chartex" xmlns:cx8="http://schemas.microsoft.com/office/drawing/2016/5/14/chartex" xmlns:mc="http://schemas.openxmlformats.org/markup-compatibility/2006" xmlns:aink="http://schemas.microsoft.com/office/drawing/2016/ink" xmlns:am3d="http://schemas.microsoft.com/office/drawing/2017/model3d" xmlns:o="urn:schemas-microsoft-com:office:office" xmlns:oel="http://schemas.microsoft.com/office/2019/extlst" xmlns:r="http://schemas.openxmlformats.org/officeDocument/2006/relationships" xmlns:m="http://schemas.openxmlformats.org/officeDocument/2006/math" xmlns:v="urn:schemas-microsoft-com:vml" xmlns:wp14="http://schemas.microsoft.com/office/word/2010/wordprocessingDrawing" xmlns:wp="http://schemas.openxmlformats.org/drawingml/2006/wordprocessingDrawing" xmlns:w10="urn:schemas-microsoft-com:office:word" xmlns:w="http://schemas.openxmlformats.org/wordprocessingml/2006/main" xmlns:w14="http://schemas.microsoft.com/office/word/2010/wordml" xmlns:w15="http://schemas.microsoft.com/office/word/2012/wordml" xmlns:w16cex="http://schemas.microsoft.com/office/word/2018/wordml/cex" xmlns:w16cid="http://schemas.microsoft.com/office/word/2016/wordml/cid" xmlns:w16="http://schemas.microsoft.com/office/word/2018/wordml" xmlns:w16sdtdh="http://schemas.microsoft.com/office/word/2020/wordml/sdtdatahash" xmlns:w16se="http://schemas.microsoft.com/office/word/2015/wordml/symex" xmlns:wpg="http://schemas.microsoft.com/office/word/2010/wordprocessingGroup" xmlns:wpi="http://schemas.microsoft.com/office/word/2010/wordprocessingInk" xmlns:wne="http://schemas.microsoft.com/office/word/2006/wordml" xmlns:wps="http://schemas.microsoft.com/office/word/2010/wordprocessingShape" mc:Ignorable="w14 w15 w16se w16cid w16 w16cex w16sdtdh wp14">
+<w:numbering xmlns:wpc="http://schemas.microsoft.com/office/word/2010/wordprocessingCanvas" xmlns:cx="http://schemas.microsoft.com/office/drawing/2014/chartex" xmlns:cx1="http://schemas.microsoft.com/office/drawing/2015/9/8/chartex" xmlns:cx2="http://schemas.microsoft.com/office/drawing/2015/10/21/chartex" xmlns:cx3="http://schemas.microsoft.com/office/drawing/2016/5/9/chartex" xmlns:cx4="http://schemas.microsoft.com/office/drawing/2016/5/10/chartex" xmlns:cx5="http://schemas.microsoft.com/office/drawing/2016/5/11/chartex" xmlns:cx6="http://schemas.microsoft.com/office/drawing/2016/5/12/chartex" xmlns:cx7="http://schemas.microsoft.com/office/drawing/2016/5/13/chartex" xmlns:cx8="http://schemas.microsoft.com/office/drawing/2016/5/14/chartex" xmlns:mc="http://schemas.openxmlformats.org/markup-compatibility/2006" xmlns:aink="http://schemas.microsoft.com/office/drawing/2016/ink" xmlns:am3d="http://schemas.microsoft.com/office/drawing/2017/model3d" xmlns:o="urn:schemas-microsoft-com:office:office" xmlns:oel="http://schemas.microsoft.com/office/2019/extlst" xmlns:r="http://schemas.openxmlformats.org/officeDocument/2006/relationships" xmlns:m="http://schemas.openxmlformats.org/officeDocument/2006/math" xmlns:v="urn:schemas-microsoft-com:vml" xmlns:wp14="http://schemas.microsoft.com/office/word/2010/wordprocessingDrawing" xmlns:wp="http://schemas.openxmlformats.org/drawingml/2006/wordprocessingDrawing" xmlns:w10="urn:schemas-microsoft-com:office:word" xmlns:w="http://schemas.openxmlformats.org/wordprocessingml/2006/main" xmlns:w14="http://schemas.microsoft.com/office/word/2010/wordml" xmlns:w15="http://schemas.microsoft.com/office/word/2012/wordml" xmlns:w16cex="http://schemas.microsoft.com/office/word/2018/wordml/cex" xmlns:w16cid="http://schemas.microsoft.com/office/word/2016/wordml/cid" xmlns:w16="http://schemas.microsoft.com/office/word/2018/wordml" xmlns:w16du="http://schemas.microsoft.com/office/word/2023/wordml/word16du" xmlns:w16sdtdh="http://schemas.microsoft.com/office/word/2020/wordml/sdtdatahash" xmlns:w16sdtfl="http://schemas.microsoft.com/office/word/2024/wordml/sdtformatlock" xmlns:w16se="http://schemas.microsoft.com/office/word/2015/wordml/symex" xmlns:wpg="http://schemas.microsoft.com/office/word/2010/wordprocessingGroup" xmlns:wpi="http://schemas.microsoft.com/office/word/2010/wordprocessingInk" xmlns:wne="http://schemas.microsoft.com/office/word/2006/wordml" xmlns:wps="http://schemas.microsoft.com/office/word/2010/wordprocessingShape" mc:Ignorable="w14 w15 w16se w16cid w16 w16cex w16sdtdh w16sdtfl w16du wp14">
   <w:abstractNum w:abstractNumId="0" w15:restartNumberingAfterBreak="0">
     <w:nsid w:val="03562F4B"/>
     <w:multiLevelType w:val="hybridMultilevel"/>
@@ -812,7 +875,7 @@
 </file>
 
 <file path=word/styles.xml><?xml version="1.0" encoding="utf-8"?>
-<w:styles xmlns:mc="http://schemas.openxmlformats.org/markup-compatibility/2006" xmlns:r="http://schemas.openxmlformats.org/officeDocument/2006/relationships" xmlns:w="http://schemas.openxmlformats.org/wordprocessingml/2006/main" xmlns:w14="http://schemas.microsoft.com/office/word/2010/wordml" xmlns:w15="http://schemas.microsoft.com/office/word/2012/wordml" xmlns:w16cex="http://schemas.microsoft.com/office/word/2018/wordml/cex" xmlns:w16cid="http://schemas.microsoft.com/office/word/2016/wordml/cid" xmlns:w16="http://schemas.microsoft.com/office/word/2018/wordml" xmlns:w16sdtdh="http://schemas.microsoft.com/office/word/2020/wordml/sdtdatahash" xmlns:w16se="http://schemas.microsoft.com/office/word/2015/wordml/symex" mc:Ignorable="w14 w15 w16se w16cid w16 w16cex w16sdtdh">
+<w:styles xmlns:mc="http://schemas.openxmlformats.org/markup-compatibility/2006" xmlns:r="http://schemas.openxmlformats.org/officeDocument/2006/relationships" xmlns:w="http://schemas.openxmlformats.org/wordprocessingml/2006/main" xmlns:w14="http://schemas.microsoft.com/office/word/2010/wordml" xmlns:w15="http://schemas.microsoft.com/office/word/2012/wordml" xmlns:w16cex="http://schemas.microsoft.com/office/word/2018/wordml/cex" xmlns:w16cid="http://schemas.microsoft.com/office/word/2016/wordml/cid" xmlns:w16="http://schemas.microsoft.com/office/word/2018/wordml" xmlns:w16du="http://schemas.microsoft.com/office/word/2023/wordml/word16du" xmlns:w16sdtdh="http://schemas.microsoft.com/office/word/2020/wordml/sdtdatahash" xmlns:w16sdtfl="http://schemas.microsoft.com/office/word/2024/wordml/sdtformatlock" xmlns:w16se="http://schemas.microsoft.com/office/word/2015/wordml/symex" mc:Ignorable="w14 w15 w16se w16cid w16 w16cex w16sdtdh w16sdtfl w16du">
   <w:docDefaults>
     <w:rPrDefault>
       <w:rPr>

</xml_diff>